<commit_message>
refazendo createMultiplier e criando exemplos de escopo lexico e closures
</commit_message>
<xml_diff>
--- a/04-revisao-escopo-lexico/lista-exercicios/lista.docx
+++ b/04-revisao-escopo-lexico/lista-exercicios/lista.docx
@@ -1064,6 +1064,41 @@
     <w:p>
       <w:pPr>
         <w:rPr>
+          <w:lang w:val="en-GB"/>
+        </w:rPr>
+      </w:pPr>
+      <w:r>
+        <w:rPr>
+          <w:lang w:val="en-GB"/>
+        </w:rPr>
+        <w:t xml:space="preserve">    </w:t>
+      </w:r>
+      <w:proofErr w:type="spellStart"/>
+      <w:r>
+        <w:rPr>
+          <w:lang w:val="en-GB"/>
+        </w:rPr>
+        <w:t>const</w:t>
+      </w:r>
+      <w:proofErr w:type="spellEnd"/>
+      <w:r>
+        <w:rPr>
+          <w:lang w:val="en-GB"/>
+        </w:rPr>
+        <w:t xml:space="preserve"> y = </w:t>
+      </w:r>
+      <w:proofErr w:type="gramStart"/>
+      <w:r>
+        <w:rPr>
+          <w:lang w:val="en-GB"/>
+        </w:rPr>
+        <w:t>20;</w:t>
+      </w:r>
+      <w:proofErr w:type="gramEnd"/>
+    </w:p>
+    <w:p>
+      <w:pPr>
+        <w:rPr>
           <w:lang w:val="es-MX"/>
         </w:rPr>
       </w:pPr>
@@ -1071,57 +1106,44 @@
         <w:rPr>
           <w:lang w:val="en-GB"/>
         </w:rPr>
-        <w:t xml:space="preserve">    </w:t>
-      </w:r>
-      <w:proofErr w:type="spellStart"/>
+        <w:t xml:space="preserve">  </w:t>
+      </w:r>
       <w:r>
         <w:rPr>
           <w:lang w:val="es-MX"/>
         </w:rPr>
-        <w:t>const</w:t>
-      </w:r>
-      <w:proofErr w:type="spellEnd"/>
-      <w:r>
+        <w:t>}</w:t>
+      </w:r>
+    </w:p>
+    <w:p>
+      <w:pPr>
         <w:rPr>
           <w:lang w:val="es-MX"/>
         </w:rPr>
-        <w:t xml:space="preserve"> y = 20;</w:t>
-      </w:r>
-    </w:p>
-    <w:p>
-      <w:pPr>
+      </w:pPr>
+      <w:r>
         <w:rPr>
           <w:lang w:val="es-MX"/>
         </w:rPr>
-      </w:pPr>
-      <w:r>
+        <w:t xml:space="preserve">  console.log(x);</w:t>
+      </w:r>
+    </w:p>
+    <w:p>
+      <w:pPr>
         <w:rPr>
           <w:lang w:val="es-MX"/>
         </w:rPr>
-        <w:t xml:space="preserve">  }</w:t>
-      </w:r>
-    </w:p>
-    <w:p>
-      <w:pPr>
+      </w:pPr>
+      <w:r>
         <w:rPr>
           <w:lang w:val="es-MX"/>
         </w:rPr>
-      </w:pPr>
+        <w:t xml:space="preserve">  </w:t>
+      </w:r>
       <w:r>
         <w:rPr>
           <w:lang w:val="es-MX"/>
         </w:rPr>
-        <w:t xml:space="preserve">  console.log(x);</w:t>
-      </w:r>
-    </w:p>
-    <w:p>
-      <w:r>
-        <w:rPr>
-          <w:lang w:val="es-MX"/>
-        </w:rPr>
-        <w:t xml:space="preserve">  </w:t>
-      </w:r>
-      <w:r>
         <w:t>console.log(y);</w:t>
       </w:r>
     </w:p>
@@ -1287,7 +1309,492 @@
         <w:t>: A função interna deve acessar a variável n e multiplicar o número passado como argumento.</w:t>
       </w:r>
     </w:p>
-    <w:p/>
+    <w:p>
+      <w:pPr>
+        <w:rPr>
+          <w:b/>
+          <w:bCs/>
+          <w:sz w:val="28"/>
+          <w:szCs w:val="28"/>
+        </w:rPr>
+      </w:pPr>
+      <w:r>
+        <w:rPr>
+          <w:b/>
+          <w:bCs/>
+          <w:sz w:val="28"/>
+          <w:szCs w:val="28"/>
+        </w:rPr>
+        <w:t>Mais prática</w:t>
+      </w:r>
+    </w:p>
+    <w:p>
+      <w:pPr>
+        <w:rPr>
+          <w:b/>
+          <w:bCs/>
+          <w:sz w:val="28"/>
+          <w:szCs w:val="28"/>
+        </w:rPr>
+      </w:pPr>
+    </w:p>
+    <w:p>
+      <w:pPr>
+        <w:rPr>
+          <w:b/>
+          <w:bCs/>
+        </w:rPr>
+      </w:pPr>
+      <w:r>
+        <w:rPr>
+          <w:b/>
+          <w:bCs/>
+        </w:rPr>
+        <w:t>1. Criando Contadores Independentes</w:t>
+      </w:r>
+    </w:p>
+    <w:p>
+      <w:r>
+        <w:t xml:space="preserve">Crie uma função </w:t>
+      </w:r>
+      <w:proofErr w:type="spellStart"/>
+      <w:r>
+        <w:t>createCounter</w:t>
+      </w:r>
+      <w:proofErr w:type="spellEnd"/>
+      <w:r>
+        <w:t xml:space="preserve"> que retorna um contador.</w:t>
+      </w:r>
+      <w:r>
+        <w:br/>
+        <w:t>O contador deve ter duas funções internas:</w:t>
+      </w:r>
+    </w:p>
+    <w:p>
+      <w:pPr>
+        <w:numPr>
+          <w:ilvl w:val="0"/>
+          <w:numId w:val="4"/>
+        </w:numPr>
+      </w:pPr>
+      <w:proofErr w:type="spellStart"/>
+      <w:r>
+        <w:t>increment</w:t>
+      </w:r>
+      <w:proofErr w:type="spellEnd"/>
+      <w:r>
+        <w:t>: que aumenta o valor do contador em 1.</w:t>
+      </w:r>
+    </w:p>
+    <w:p>
+      <w:pPr>
+        <w:numPr>
+          <w:ilvl w:val="0"/>
+          <w:numId w:val="4"/>
+        </w:numPr>
+      </w:pPr>
+      <w:proofErr w:type="spellStart"/>
+      <w:r>
+        <w:t>getValue</w:t>
+      </w:r>
+      <w:proofErr w:type="spellEnd"/>
+      <w:r>
+        <w:t>: que retorna o valor atual do contador.</w:t>
+      </w:r>
+    </w:p>
+    <w:p>
+      <w:r>
+        <w:t>Teste criando dois contadores independentes e verifique se eles mantêm valores diferentes.</w:t>
+      </w:r>
+    </w:p>
+    <w:p>
+      <w:r>
+        <w:pict w14:anchorId="08258F33">
+          <v:rect id="_x0000_i1051" style="width:0;height:1.5pt" o:hralign="center" o:hrstd="t" o:hr="t" fillcolor="#a0a0a0" stroked="f"/>
+        </w:pict>
+      </w:r>
+    </w:p>
+    <w:p>
+      <w:r>
+        <w:lastRenderedPageBreak/>
+        <w:t>2. Gerador de Saudações Personalizadas</w:t>
+      </w:r>
+    </w:p>
+    <w:p>
+      <w:r>
+        <w:t xml:space="preserve">Crie uma função </w:t>
+      </w:r>
+      <w:proofErr w:type="spellStart"/>
+      <w:r>
+        <w:t>createGreeting</w:t>
+      </w:r>
+      <w:proofErr w:type="spellEnd"/>
+      <w:r>
+        <w:t xml:space="preserve"> que recebe um nome como parâmetro e retorna uma função que, quando chamada, exibe uma saudação personalizada.</w:t>
+      </w:r>
+    </w:p>
+    <w:p>
+      <w:pPr>
+        <w:rPr>
+          <w:lang w:val="en-GB"/>
+        </w:rPr>
+      </w:pPr>
+      <w:proofErr w:type="spellStart"/>
+      <w:r>
+        <w:rPr>
+          <w:lang w:val="en-GB"/>
+        </w:rPr>
+        <w:t>Exemplo</w:t>
+      </w:r>
+      <w:proofErr w:type="spellEnd"/>
+      <w:r>
+        <w:rPr>
+          <w:lang w:val="en-GB"/>
+        </w:rPr>
+        <w:t>:</w:t>
+      </w:r>
+    </w:p>
+    <w:p>
+      <w:pPr>
+        <w:rPr>
+          <w:lang w:val="en-GB"/>
+        </w:rPr>
+      </w:pPr>
+      <w:proofErr w:type="spellStart"/>
+      <w:r>
+        <w:rPr>
+          <w:lang w:val="en-GB"/>
+        </w:rPr>
+        <w:t>javascript</w:t>
+      </w:r>
+      <w:proofErr w:type="spellEnd"/>
+    </w:p>
+    <w:p>
+      <w:pPr>
+        <w:rPr>
+          <w:lang w:val="en-GB"/>
+        </w:rPr>
+      </w:pPr>
+      <w:proofErr w:type="spellStart"/>
+      <w:r>
+        <w:rPr>
+          <w:lang w:val="en-GB"/>
+        </w:rPr>
+        <w:t>CopiarEditar</w:t>
+      </w:r>
+      <w:proofErr w:type="spellEnd"/>
+    </w:p>
+    <w:p>
+      <w:pPr>
+        <w:rPr>
+          <w:lang w:val="en-GB"/>
+        </w:rPr>
+      </w:pPr>
+      <w:proofErr w:type="spellStart"/>
+      <w:r>
+        <w:rPr>
+          <w:lang w:val="en-GB"/>
+        </w:rPr>
+        <w:t>const</w:t>
+      </w:r>
+      <w:proofErr w:type="spellEnd"/>
+      <w:r>
+        <w:rPr>
+          <w:lang w:val="en-GB"/>
+        </w:rPr>
+        <w:t xml:space="preserve"> </w:t>
+      </w:r>
+      <w:proofErr w:type="spellStart"/>
+      <w:r>
+        <w:rPr>
+          <w:lang w:val="en-GB"/>
+        </w:rPr>
+        <w:t>greetJohn</w:t>
+      </w:r>
+      <w:proofErr w:type="spellEnd"/>
+      <w:r>
+        <w:rPr>
+          <w:lang w:val="en-GB"/>
+        </w:rPr>
+        <w:t xml:space="preserve"> = </w:t>
+      </w:r>
+      <w:proofErr w:type="spellStart"/>
+      <w:r>
+        <w:rPr>
+          <w:lang w:val="en-GB"/>
+        </w:rPr>
+        <w:t>createGreeting</w:t>
+      </w:r>
+      <w:proofErr w:type="spellEnd"/>
+      <w:r>
+        <w:rPr>
+          <w:lang w:val="en-GB"/>
+        </w:rPr>
+        <w:t>('John'</w:t>
+      </w:r>
+      <w:proofErr w:type="gramStart"/>
+      <w:r>
+        <w:rPr>
+          <w:lang w:val="en-GB"/>
+        </w:rPr>
+        <w:t>);</w:t>
+      </w:r>
+      <w:proofErr w:type="gramEnd"/>
+    </w:p>
+    <w:p>
+      <w:proofErr w:type="spellStart"/>
+      <w:proofErr w:type="gramStart"/>
+      <w:r>
+        <w:t>greetJohn</w:t>
+      </w:r>
+      <w:proofErr w:type="spellEnd"/>
+      <w:r>
+        <w:t>(</w:t>
+      </w:r>
+      <w:proofErr w:type="gramEnd"/>
+      <w:r>
+        <w:t>); // "Olá, John!"</w:t>
+      </w:r>
+    </w:p>
+    <w:p>
+      <w:r>
+        <w:pict w14:anchorId="23F35C2A">
+          <v:rect id="_x0000_i1052" style="width:0;height:1.5pt" o:hralign="center" o:hrstd="t" o:hr="t" fillcolor="#a0a0a0" stroked="f"/>
+        </w:pict>
+      </w:r>
+    </w:p>
+    <w:p>
+      <w:r>
+        <w:t>3. Multiplicadores com Configuração</w:t>
+      </w:r>
+    </w:p>
+    <w:p>
+      <w:r>
+        <w:t xml:space="preserve">Modifique o exemplo do </w:t>
+      </w:r>
+      <w:proofErr w:type="spellStart"/>
+      <w:r>
+        <w:t>createMultiplier</w:t>
+      </w:r>
+      <w:proofErr w:type="spellEnd"/>
+      <w:r>
+        <w:t xml:space="preserve"> para que a função retornada tenha dois métodos:</w:t>
+      </w:r>
+    </w:p>
+    <w:p>
+      <w:pPr>
+        <w:numPr>
+          <w:ilvl w:val="0"/>
+          <w:numId w:val="5"/>
+        </w:numPr>
+      </w:pPr>
+      <w:proofErr w:type="spellStart"/>
+      <w:r>
+        <w:t>multiply</w:t>
+      </w:r>
+      <w:proofErr w:type="spellEnd"/>
+      <w:r>
+        <w:t>: que multiplica o número passado pelo valor de n.</w:t>
+      </w:r>
+    </w:p>
+    <w:p>
+      <w:pPr>
+        <w:numPr>
+          <w:ilvl w:val="0"/>
+          <w:numId w:val="5"/>
+        </w:numPr>
+      </w:pPr>
+      <w:proofErr w:type="spellStart"/>
+      <w:r>
+        <w:t>updateMultiplier</w:t>
+      </w:r>
+      <w:proofErr w:type="spellEnd"/>
+      <w:r>
+        <w:t>: que permite atualizar o valor de n.</w:t>
+      </w:r>
+    </w:p>
+    <w:p>
+      <w:r>
+        <w:t>Teste o funcionamento do multiplicador antes e depois de atualizar o valor de n.</w:t>
+      </w:r>
+    </w:p>
+    <w:p>
+      <w:r>
+        <w:pict w14:anchorId="4A23796B">
+          <v:rect id="_x0000_i1053" style="width:0;height:1.5pt" o:hralign="center" o:hrstd="t" o:hr="t" fillcolor="#a0a0a0" stroked="f"/>
+        </w:pict>
+      </w:r>
+    </w:p>
+    <w:p>
+      <w:r>
+        <w:t>4. Controle de Acesso</w:t>
+      </w:r>
+    </w:p>
+    <w:p>
+      <w:r>
+        <w:t xml:space="preserve">Crie uma função </w:t>
+      </w:r>
+      <w:proofErr w:type="spellStart"/>
+      <w:r>
+        <w:t>createUser</w:t>
+      </w:r>
+      <w:proofErr w:type="spellEnd"/>
+      <w:r>
+        <w:t xml:space="preserve"> que retorna um objeto com:</w:t>
+      </w:r>
+    </w:p>
+    <w:p>
+      <w:pPr>
+        <w:numPr>
+          <w:ilvl w:val="0"/>
+          <w:numId w:val="6"/>
+        </w:numPr>
+      </w:pPr>
+      <w:r>
+        <w:t>Um método login que verifica se uma senha está correta.</w:t>
+      </w:r>
+    </w:p>
+    <w:p>
+      <w:pPr>
+        <w:numPr>
+          <w:ilvl w:val="0"/>
+          <w:numId w:val="6"/>
+        </w:numPr>
+      </w:pPr>
+      <w:r>
+        <w:t xml:space="preserve">Um método </w:t>
+      </w:r>
+      <w:proofErr w:type="spellStart"/>
+      <w:r>
+        <w:t>setPassword</w:t>
+      </w:r>
+      <w:proofErr w:type="spellEnd"/>
+      <w:r>
+        <w:t xml:space="preserve"> que permite alterar a senha.</w:t>
+      </w:r>
+    </w:p>
+    <w:p>
+      <w:r>
+        <w:t>A senha inicial deve ser definida ao criar o usuário e só pode ser acessada pelos métodos da função.</w:t>
+      </w:r>
+    </w:p>
+    <w:p>
+      <w:r>
+        <w:pict w14:anchorId="4DF5E69F">
+          <v:rect id="_x0000_i1054" style="width:0;height:1.5pt" o:hralign="center" o:hrstd="t" o:hr="t" fillcolor="#a0a0a0" stroked="f"/>
+        </w:pict>
+      </w:r>
+    </w:p>
+    <w:p>
+      <w:r>
+        <w:t>5. Banco de Dados Simples</w:t>
+      </w:r>
+    </w:p>
+    <w:p>
+      <w:r>
+        <w:t xml:space="preserve">Crie uma função </w:t>
+      </w:r>
+      <w:proofErr w:type="spellStart"/>
+      <w:r>
+        <w:t>createDatabase</w:t>
+      </w:r>
+      <w:proofErr w:type="spellEnd"/>
+      <w:r>
+        <w:t xml:space="preserve"> que retorna um "banco de dados" simples com três métodos:</w:t>
+      </w:r>
+    </w:p>
+    <w:p>
+      <w:pPr>
+        <w:numPr>
+          <w:ilvl w:val="0"/>
+          <w:numId w:val="7"/>
+        </w:numPr>
+      </w:pPr>
+      <w:proofErr w:type="spellStart"/>
+      <w:proofErr w:type="gramStart"/>
+      <w:r>
+        <w:t>add</w:t>
+      </w:r>
+      <w:proofErr w:type="spellEnd"/>
+      <w:r>
+        <w:t>(</w:t>
+      </w:r>
+      <w:proofErr w:type="spellStart"/>
+      <w:proofErr w:type="gramEnd"/>
+      <w:r>
+        <w:t>key</w:t>
+      </w:r>
+      <w:proofErr w:type="spellEnd"/>
+      <w:r>
+        <w:t xml:space="preserve">, </w:t>
+      </w:r>
+      <w:proofErr w:type="spellStart"/>
+      <w:r>
+        <w:t>value</w:t>
+      </w:r>
+      <w:proofErr w:type="spellEnd"/>
+      <w:r>
+        <w:t>): adiciona um par chave-valor.</w:t>
+      </w:r>
+    </w:p>
+    <w:p>
+      <w:pPr>
+        <w:numPr>
+          <w:ilvl w:val="0"/>
+          <w:numId w:val="7"/>
+        </w:numPr>
+      </w:pPr>
+      <w:proofErr w:type="spellStart"/>
+      <w:r>
+        <w:t>get</w:t>
+      </w:r>
+      <w:proofErr w:type="spellEnd"/>
+      <w:r>
+        <w:t>(</w:t>
+      </w:r>
+      <w:proofErr w:type="spellStart"/>
+      <w:r>
+        <w:t>key</w:t>
+      </w:r>
+      <w:proofErr w:type="spellEnd"/>
+      <w:r>
+        <w:t>): retorna o valor associado à chave.</w:t>
+      </w:r>
+    </w:p>
+    <w:p>
+      <w:pPr>
+        <w:numPr>
+          <w:ilvl w:val="0"/>
+          <w:numId w:val="7"/>
+        </w:numPr>
+      </w:pPr>
+      <w:r>
+        <w:t>delete(</w:t>
+      </w:r>
+      <w:proofErr w:type="spellStart"/>
+      <w:r>
+        <w:t>key</w:t>
+      </w:r>
+      <w:proofErr w:type="spellEnd"/>
+      <w:r>
+        <w:t>): remove o par chave-valor associado à chave.</w:t>
+      </w:r>
+    </w:p>
+    <w:p>
+      <w:r>
+        <w:t>Certifique-se de que as variáveis internas do banco de dados não sejam acessíveis diretamente fora da função.</w:t>
+      </w:r>
+    </w:p>
+    <w:p>
+      <w:pPr>
+        <w:rPr>
+          <w:b/>
+          <w:bCs/>
+          <w:sz w:val="24"/>
+          <w:szCs w:val="24"/>
+        </w:rPr>
+      </w:pPr>
+    </w:p>
     <w:sectPr>
       <w:pgSz w:w="11906" w:h="16838"/>
       <w:pgMar w:top="1417" w:right="1701" w:bottom="1417" w:left="1701" w:header="708" w:footer="708" w:gutter="0"/>
@@ -1301,6 +1808,453 @@
 <file path=word/numbering.xml><?xml version="1.0" encoding="utf-8"?>
 <w:numbering xmlns:wpc="http://schemas.microsoft.com/office/word/2010/wordprocessingCanvas" xmlns:cx="http://schemas.microsoft.com/office/drawing/2014/chartex" xmlns:cx1="http://schemas.microsoft.com/office/drawing/2015/9/8/chartex" xmlns:cx2="http://schemas.microsoft.com/office/drawing/2015/10/21/chartex" xmlns:cx3="http://schemas.microsoft.com/office/drawing/2016/5/9/chartex" xmlns:cx4="http://schemas.microsoft.com/office/drawing/2016/5/10/chartex" xmlns:cx5="http://schemas.microsoft.com/office/drawing/2016/5/11/chartex" xmlns:cx6="http://schemas.microsoft.com/office/drawing/2016/5/12/chartex" xmlns:cx7="http://schemas.microsoft.com/office/drawing/2016/5/13/chartex" xmlns:cx8="http://schemas.microsoft.com/office/drawing/2016/5/14/chartex" xmlns:mc="http://schemas.openxmlformats.org/markup-compatibility/2006" xmlns:aink="http://schemas.microsoft.com/office/drawing/2016/ink" xmlns:am3d="http://schemas.microsoft.com/office/drawing/2017/model3d" xmlns:o="urn:schemas-microsoft-com:office:office" xmlns:oel="http://schemas.microsoft.com/office/2019/extlst" xmlns:r="http://schemas.openxmlformats.org/officeDocument/2006/relationships" xmlns:m="http://schemas.openxmlformats.org/officeDocument/2006/math" xmlns:v="urn:schemas-microsoft-com:vml" xmlns:wp14="http://schemas.microsoft.com/office/word/2010/wordprocessingDrawing" xmlns:wp="http://schemas.openxmlformats.org/drawingml/2006/wordprocessingDrawing" xmlns:w10="urn:schemas-microsoft-com:office:word" xmlns:w="http://schemas.openxmlformats.org/wordprocessingml/2006/main" xmlns:w14="http://schemas.microsoft.com/office/word/2010/wordml" xmlns:w15="http://schemas.microsoft.com/office/word/2012/wordml" xmlns:w16cex="http://schemas.microsoft.com/office/word/2018/wordml/cex" xmlns:w16cid="http://schemas.microsoft.com/office/word/2016/wordml/cid" xmlns:w16="http://schemas.microsoft.com/office/word/2018/wordml" xmlns:w16du="http://schemas.microsoft.com/office/word/2023/wordml/word16du" xmlns:w16sdtdh="http://schemas.microsoft.com/office/word/2020/wordml/sdtdatahash" xmlns:w16sdtfl="http://schemas.microsoft.com/office/word/2024/wordml/sdtformatlock" xmlns:w16se="http://schemas.microsoft.com/office/word/2015/wordml/symex" xmlns:wpg="http://schemas.microsoft.com/office/word/2010/wordprocessingGroup" xmlns:wpi="http://schemas.microsoft.com/office/word/2010/wordprocessingInk" xmlns:wne="http://schemas.microsoft.com/office/word/2006/wordml" xmlns:wps="http://schemas.microsoft.com/office/word/2010/wordprocessingShape" mc:Ignorable="w14 w15 w16se w16cid w16 w16cex w16sdtdh w16sdtfl w16du wp14">
   <w:abstractNum w:abstractNumId="0" w15:restartNumberingAfterBreak="0">
+    <w:nsid w:val="176073BC"/>
+    <w:multiLevelType w:val="multilevel"/>
+    <w:tmpl w:val="75CA2122"/>
+    <w:lvl w:ilvl="0">
+      <w:start w:val="1"/>
+      <w:numFmt w:val="bullet"/>
+      <w:lvlText w:val=""/>
+      <w:lvlJc w:val="left"/>
+      <w:pPr>
+        <w:tabs>
+          <w:tab w:val="num" w:pos="720"/>
+        </w:tabs>
+        <w:ind w:left="720" w:hanging="360"/>
+      </w:pPr>
+      <w:rPr>
+        <w:rFonts w:ascii="Symbol" w:hAnsi="Symbol" w:hint="default"/>
+        <w:sz w:val="20"/>
+      </w:rPr>
+    </w:lvl>
+    <w:lvl w:ilvl="1" w:tentative="1">
+      <w:start w:val="1"/>
+      <w:numFmt w:val="bullet"/>
+      <w:lvlText w:val="o"/>
+      <w:lvlJc w:val="left"/>
+      <w:pPr>
+        <w:tabs>
+          <w:tab w:val="num" w:pos="1440"/>
+        </w:tabs>
+        <w:ind w:left="1440" w:hanging="360"/>
+      </w:pPr>
+      <w:rPr>
+        <w:rFonts w:ascii="Courier New" w:hAnsi="Courier New" w:hint="default"/>
+        <w:sz w:val="20"/>
+      </w:rPr>
+    </w:lvl>
+    <w:lvl w:ilvl="2" w:tentative="1">
+      <w:start w:val="1"/>
+      <w:numFmt w:val="bullet"/>
+      <w:lvlText w:val=""/>
+      <w:lvlJc w:val="left"/>
+      <w:pPr>
+        <w:tabs>
+          <w:tab w:val="num" w:pos="2160"/>
+        </w:tabs>
+        <w:ind w:left="2160" w:hanging="360"/>
+      </w:pPr>
+      <w:rPr>
+        <w:rFonts w:ascii="Wingdings" w:hAnsi="Wingdings" w:hint="default"/>
+        <w:sz w:val="20"/>
+      </w:rPr>
+    </w:lvl>
+    <w:lvl w:ilvl="3" w:tentative="1">
+      <w:start w:val="1"/>
+      <w:numFmt w:val="bullet"/>
+      <w:lvlText w:val=""/>
+      <w:lvlJc w:val="left"/>
+      <w:pPr>
+        <w:tabs>
+          <w:tab w:val="num" w:pos="2880"/>
+        </w:tabs>
+        <w:ind w:left="2880" w:hanging="360"/>
+      </w:pPr>
+      <w:rPr>
+        <w:rFonts w:ascii="Wingdings" w:hAnsi="Wingdings" w:hint="default"/>
+        <w:sz w:val="20"/>
+      </w:rPr>
+    </w:lvl>
+    <w:lvl w:ilvl="4" w:tentative="1">
+      <w:start w:val="1"/>
+      <w:numFmt w:val="bullet"/>
+      <w:lvlText w:val=""/>
+      <w:lvlJc w:val="left"/>
+      <w:pPr>
+        <w:tabs>
+          <w:tab w:val="num" w:pos="3600"/>
+        </w:tabs>
+        <w:ind w:left="3600" w:hanging="360"/>
+      </w:pPr>
+      <w:rPr>
+        <w:rFonts w:ascii="Wingdings" w:hAnsi="Wingdings" w:hint="default"/>
+        <w:sz w:val="20"/>
+      </w:rPr>
+    </w:lvl>
+    <w:lvl w:ilvl="5" w:tentative="1">
+      <w:start w:val="1"/>
+      <w:numFmt w:val="bullet"/>
+      <w:lvlText w:val=""/>
+      <w:lvlJc w:val="left"/>
+      <w:pPr>
+        <w:tabs>
+          <w:tab w:val="num" w:pos="4320"/>
+        </w:tabs>
+        <w:ind w:left="4320" w:hanging="360"/>
+      </w:pPr>
+      <w:rPr>
+        <w:rFonts w:ascii="Wingdings" w:hAnsi="Wingdings" w:hint="default"/>
+        <w:sz w:val="20"/>
+      </w:rPr>
+    </w:lvl>
+    <w:lvl w:ilvl="6" w:tentative="1">
+      <w:start w:val="1"/>
+      <w:numFmt w:val="bullet"/>
+      <w:lvlText w:val=""/>
+      <w:lvlJc w:val="left"/>
+      <w:pPr>
+        <w:tabs>
+          <w:tab w:val="num" w:pos="5040"/>
+        </w:tabs>
+        <w:ind w:left="5040" w:hanging="360"/>
+      </w:pPr>
+      <w:rPr>
+        <w:rFonts w:ascii="Wingdings" w:hAnsi="Wingdings" w:hint="default"/>
+        <w:sz w:val="20"/>
+      </w:rPr>
+    </w:lvl>
+    <w:lvl w:ilvl="7" w:tentative="1">
+      <w:start w:val="1"/>
+      <w:numFmt w:val="bullet"/>
+      <w:lvlText w:val=""/>
+      <w:lvlJc w:val="left"/>
+      <w:pPr>
+        <w:tabs>
+          <w:tab w:val="num" w:pos="5760"/>
+        </w:tabs>
+        <w:ind w:left="5760" w:hanging="360"/>
+      </w:pPr>
+      <w:rPr>
+        <w:rFonts w:ascii="Wingdings" w:hAnsi="Wingdings" w:hint="default"/>
+        <w:sz w:val="20"/>
+      </w:rPr>
+    </w:lvl>
+    <w:lvl w:ilvl="8" w:tentative="1">
+      <w:start w:val="1"/>
+      <w:numFmt w:val="bullet"/>
+      <w:lvlText w:val=""/>
+      <w:lvlJc w:val="left"/>
+      <w:pPr>
+        <w:tabs>
+          <w:tab w:val="num" w:pos="6480"/>
+        </w:tabs>
+        <w:ind w:left="6480" w:hanging="360"/>
+      </w:pPr>
+      <w:rPr>
+        <w:rFonts w:ascii="Wingdings" w:hAnsi="Wingdings" w:hint="default"/>
+        <w:sz w:val="20"/>
+      </w:rPr>
+    </w:lvl>
+  </w:abstractNum>
+  <w:abstractNum w:abstractNumId="1" w15:restartNumberingAfterBreak="0">
+    <w:nsid w:val="1A3472A5"/>
+    <w:multiLevelType w:val="multilevel"/>
+    <w:tmpl w:val="F9AE3EE8"/>
+    <w:lvl w:ilvl="0">
+      <w:start w:val="1"/>
+      <w:numFmt w:val="bullet"/>
+      <w:lvlText w:val=""/>
+      <w:lvlJc w:val="left"/>
+      <w:pPr>
+        <w:tabs>
+          <w:tab w:val="num" w:pos="720"/>
+        </w:tabs>
+        <w:ind w:left="720" w:hanging="360"/>
+      </w:pPr>
+      <w:rPr>
+        <w:rFonts w:ascii="Symbol" w:hAnsi="Symbol" w:hint="default"/>
+        <w:sz w:val="20"/>
+      </w:rPr>
+    </w:lvl>
+    <w:lvl w:ilvl="1" w:tentative="1">
+      <w:start w:val="1"/>
+      <w:numFmt w:val="bullet"/>
+      <w:lvlText w:val="o"/>
+      <w:lvlJc w:val="left"/>
+      <w:pPr>
+        <w:tabs>
+          <w:tab w:val="num" w:pos="1440"/>
+        </w:tabs>
+        <w:ind w:left="1440" w:hanging="360"/>
+      </w:pPr>
+      <w:rPr>
+        <w:rFonts w:ascii="Courier New" w:hAnsi="Courier New" w:hint="default"/>
+        <w:sz w:val="20"/>
+      </w:rPr>
+    </w:lvl>
+    <w:lvl w:ilvl="2" w:tentative="1">
+      <w:start w:val="1"/>
+      <w:numFmt w:val="bullet"/>
+      <w:lvlText w:val=""/>
+      <w:lvlJc w:val="left"/>
+      <w:pPr>
+        <w:tabs>
+          <w:tab w:val="num" w:pos="2160"/>
+        </w:tabs>
+        <w:ind w:left="2160" w:hanging="360"/>
+      </w:pPr>
+      <w:rPr>
+        <w:rFonts w:ascii="Wingdings" w:hAnsi="Wingdings" w:hint="default"/>
+        <w:sz w:val="20"/>
+      </w:rPr>
+    </w:lvl>
+    <w:lvl w:ilvl="3" w:tentative="1">
+      <w:start w:val="1"/>
+      <w:numFmt w:val="bullet"/>
+      <w:lvlText w:val=""/>
+      <w:lvlJc w:val="left"/>
+      <w:pPr>
+        <w:tabs>
+          <w:tab w:val="num" w:pos="2880"/>
+        </w:tabs>
+        <w:ind w:left="2880" w:hanging="360"/>
+      </w:pPr>
+      <w:rPr>
+        <w:rFonts w:ascii="Wingdings" w:hAnsi="Wingdings" w:hint="default"/>
+        <w:sz w:val="20"/>
+      </w:rPr>
+    </w:lvl>
+    <w:lvl w:ilvl="4" w:tentative="1">
+      <w:start w:val="1"/>
+      <w:numFmt w:val="bullet"/>
+      <w:lvlText w:val=""/>
+      <w:lvlJc w:val="left"/>
+      <w:pPr>
+        <w:tabs>
+          <w:tab w:val="num" w:pos="3600"/>
+        </w:tabs>
+        <w:ind w:left="3600" w:hanging="360"/>
+      </w:pPr>
+      <w:rPr>
+        <w:rFonts w:ascii="Wingdings" w:hAnsi="Wingdings" w:hint="default"/>
+        <w:sz w:val="20"/>
+      </w:rPr>
+    </w:lvl>
+    <w:lvl w:ilvl="5" w:tentative="1">
+      <w:start w:val="1"/>
+      <w:numFmt w:val="bullet"/>
+      <w:lvlText w:val=""/>
+      <w:lvlJc w:val="left"/>
+      <w:pPr>
+        <w:tabs>
+          <w:tab w:val="num" w:pos="4320"/>
+        </w:tabs>
+        <w:ind w:left="4320" w:hanging="360"/>
+      </w:pPr>
+      <w:rPr>
+        <w:rFonts w:ascii="Wingdings" w:hAnsi="Wingdings" w:hint="default"/>
+        <w:sz w:val="20"/>
+      </w:rPr>
+    </w:lvl>
+    <w:lvl w:ilvl="6" w:tentative="1">
+      <w:start w:val="1"/>
+      <w:numFmt w:val="bullet"/>
+      <w:lvlText w:val=""/>
+      <w:lvlJc w:val="left"/>
+      <w:pPr>
+        <w:tabs>
+          <w:tab w:val="num" w:pos="5040"/>
+        </w:tabs>
+        <w:ind w:left="5040" w:hanging="360"/>
+      </w:pPr>
+      <w:rPr>
+        <w:rFonts w:ascii="Wingdings" w:hAnsi="Wingdings" w:hint="default"/>
+        <w:sz w:val="20"/>
+      </w:rPr>
+    </w:lvl>
+    <w:lvl w:ilvl="7" w:tentative="1">
+      <w:start w:val="1"/>
+      <w:numFmt w:val="bullet"/>
+      <w:lvlText w:val=""/>
+      <w:lvlJc w:val="left"/>
+      <w:pPr>
+        <w:tabs>
+          <w:tab w:val="num" w:pos="5760"/>
+        </w:tabs>
+        <w:ind w:left="5760" w:hanging="360"/>
+      </w:pPr>
+      <w:rPr>
+        <w:rFonts w:ascii="Wingdings" w:hAnsi="Wingdings" w:hint="default"/>
+        <w:sz w:val="20"/>
+      </w:rPr>
+    </w:lvl>
+    <w:lvl w:ilvl="8" w:tentative="1">
+      <w:start w:val="1"/>
+      <w:numFmt w:val="bullet"/>
+      <w:lvlText w:val=""/>
+      <w:lvlJc w:val="left"/>
+      <w:pPr>
+        <w:tabs>
+          <w:tab w:val="num" w:pos="6480"/>
+        </w:tabs>
+        <w:ind w:left="6480" w:hanging="360"/>
+      </w:pPr>
+      <w:rPr>
+        <w:rFonts w:ascii="Wingdings" w:hAnsi="Wingdings" w:hint="default"/>
+        <w:sz w:val="20"/>
+      </w:rPr>
+    </w:lvl>
+  </w:abstractNum>
+  <w:abstractNum w:abstractNumId="2" w15:restartNumberingAfterBreak="0">
+    <w:nsid w:val="4E7D6066"/>
+    <w:multiLevelType w:val="multilevel"/>
+    <w:tmpl w:val="FDD2E4BE"/>
+    <w:lvl w:ilvl="0">
+      <w:start w:val="1"/>
+      <w:numFmt w:val="bullet"/>
+      <w:lvlText w:val=""/>
+      <w:lvlJc w:val="left"/>
+      <w:pPr>
+        <w:tabs>
+          <w:tab w:val="num" w:pos="720"/>
+        </w:tabs>
+        <w:ind w:left="720" w:hanging="360"/>
+      </w:pPr>
+      <w:rPr>
+        <w:rFonts w:ascii="Symbol" w:hAnsi="Symbol" w:hint="default"/>
+        <w:sz w:val="20"/>
+      </w:rPr>
+    </w:lvl>
+    <w:lvl w:ilvl="1" w:tentative="1">
+      <w:start w:val="1"/>
+      <w:numFmt w:val="bullet"/>
+      <w:lvlText w:val="o"/>
+      <w:lvlJc w:val="left"/>
+      <w:pPr>
+        <w:tabs>
+          <w:tab w:val="num" w:pos="1440"/>
+        </w:tabs>
+        <w:ind w:left="1440" w:hanging="360"/>
+      </w:pPr>
+      <w:rPr>
+        <w:rFonts w:ascii="Courier New" w:hAnsi="Courier New" w:hint="default"/>
+        <w:sz w:val="20"/>
+      </w:rPr>
+    </w:lvl>
+    <w:lvl w:ilvl="2" w:tentative="1">
+      <w:start w:val="1"/>
+      <w:numFmt w:val="bullet"/>
+      <w:lvlText w:val=""/>
+      <w:lvlJc w:val="left"/>
+      <w:pPr>
+        <w:tabs>
+          <w:tab w:val="num" w:pos="2160"/>
+        </w:tabs>
+        <w:ind w:left="2160" w:hanging="360"/>
+      </w:pPr>
+      <w:rPr>
+        <w:rFonts w:ascii="Wingdings" w:hAnsi="Wingdings" w:hint="default"/>
+        <w:sz w:val="20"/>
+      </w:rPr>
+    </w:lvl>
+    <w:lvl w:ilvl="3" w:tentative="1">
+      <w:start w:val="1"/>
+      <w:numFmt w:val="bullet"/>
+      <w:lvlText w:val=""/>
+      <w:lvlJc w:val="left"/>
+      <w:pPr>
+        <w:tabs>
+          <w:tab w:val="num" w:pos="2880"/>
+        </w:tabs>
+        <w:ind w:left="2880" w:hanging="360"/>
+      </w:pPr>
+      <w:rPr>
+        <w:rFonts w:ascii="Wingdings" w:hAnsi="Wingdings" w:hint="default"/>
+        <w:sz w:val="20"/>
+      </w:rPr>
+    </w:lvl>
+    <w:lvl w:ilvl="4" w:tentative="1">
+      <w:start w:val="1"/>
+      <w:numFmt w:val="bullet"/>
+      <w:lvlText w:val=""/>
+      <w:lvlJc w:val="left"/>
+      <w:pPr>
+        <w:tabs>
+          <w:tab w:val="num" w:pos="3600"/>
+        </w:tabs>
+        <w:ind w:left="3600" w:hanging="360"/>
+      </w:pPr>
+      <w:rPr>
+        <w:rFonts w:ascii="Wingdings" w:hAnsi="Wingdings" w:hint="default"/>
+        <w:sz w:val="20"/>
+      </w:rPr>
+    </w:lvl>
+    <w:lvl w:ilvl="5" w:tentative="1">
+      <w:start w:val="1"/>
+      <w:numFmt w:val="bullet"/>
+      <w:lvlText w:val=""/>
+      <w:lvlJc w:val="left"/>
+      <w:pPr>
+        <w:tabs>
+          <w:tab w:val="num" w:pos="4320"/>
+        </w:tabs>
+        <w:ind w:left="4320" w:hanging="360"/>
+      </w:pPr>
+      <w:rPr>
+        <w:rFonts w:ascii="Wingdings" w:hAnsi="Wingdings" w:hint="default"/>
+        <w:sz w:val="20"/>
+      </w:rPr>
+    </w:lvl>
+    <w:lvl w:ilvl="6" w:tentative="1">
+      <w:start w:val="1"/>
+      <w:numFmt w:val="bullet"/>
+      <w:lvlText w:val=""/>
+      <w:lvlJc w:val="left"/>
+      <w:pPr>
+        <w:tabs>
+          <w:tab w:val="num" w:pos="5040"/>
+        </w:tabs>
+        <w:ind w:left="5040" w:hanging="360"/>
+      </w:pPr>
+      <w:rPr>
+        <w:rFonts w:ascii="Wingdings" w:hAnsi="Wingdings" w:hint="default"/>
+        <w:sz w:val="20"/>
+      </w:rPr>
+    </w:lvl>
+    <w:lvl w:ilvl="7" w:tentative="1">
+      <w:start w:val="1"/>
+      <w:numFmt w:val="bullet"/>
+      <w:lvlText w:val=""/>
+      <w:lvlJc w:val="left"/>
+      <w:pPr>
+        <w:tabs>
+          <w:tab w:val="num" w:pos="5760"/>
+        </w:tabs>
+        <w:ind w:left="5760" w:hanging="360"/>
+      </w:pPr>
+      <w:rPr>
+        <w:rFonts w:ascii="Wingdings" w:hAnsi="Wingdings" w:hint="default"/>
+        <w:sz w:val="20"/>
+      </w:rPr>
+    </w:lvl>
+    <w:lvl w:ilvl="8" w:tentative="1">
+      <w:start w:val="1"/>
+      <w:numFmt w:val="bullet"/>
+      <w:lvlText w:val=""/>
+      <w:lvlJc w:val="left"/>
+      <w:pPr>
+        <w:tabs>
+          <w:tab w:val="num" w:pos="6480"/>
+        </w:tabs>
+        <w:ind w:left="6480" w:hanging="360"/>
+      </w:pPr>
+      <w:rPr>
+        <w:rFonts w:ascii="Wingdings" w:hAnsi="Wingdings" w:hint="default"/>
+        <w:sz w:val="20"/>
+      </w:rPr>
+    </w:lvl>
+  </w:abstractNum>
+  <w:abstractNum w:abstractNumId="3" w15:restartNumberingAfterBreak="0">
     <w:nsid w:val="68D73B9C"/>
     <w:multiLevelType w:val="multilevel"/>
     <w:tmpl w:val="FB4074A8"/>
@@ -1413,7 +2367,7 @@
       </w:pPr>
     </w:lvl>
   </w:abstractNum>
-  <w:abstractNum w:abstractNumId="1" w15:restartNumberingAfterBreak="0">
+  <w:abstractNum w:abstractNumId="4" w15:restartNumberingAfterBreak="0">
     <w:nsid w:val="68FB39A7"/>
     <w:multiLevelType w:val="hybridMultilevel"/>
     <w:tmpl w:val="D2EADD06"/>
@@ -1499,7 +2453,7 @@
       </w:pPr>
     </w:lvl>
   </w:abstractNum>
-  <w:abstractNum w:abstractNumId="2" w15:restartNumberingAfterBreak="0">
+  <w:abstractNum w:abstractNumId="5" w15:restartNumberingAfterBreak="0">
     <w:nsid w:val="6F9D31FA"/>
     <w:multiLevelType w:val="multilevel"/>
     <w:tmpl w:val="0EEE245E"/>
@@ -1616,14 +2570,175 @@
       </w:pPr>
     </w:lvl>
   </w:abstractNum>
+  <w:abstractNum w:abstractNumId="6" w15:restartNumberingAfterBreak="0">
+    <w:nsid w:val="7DFC134D"/>
+    <w:multiLevelType w:val="multilevel"/>
+    <w:tmpl w:val="56C2E95E"/>
+    <w:lvl w:ilvl="0">
+      <w:start w:val="1"/>
+      <w:numFmt w:val="bullet"/>
+      <w:lvlText w:val=""/>
+      <w:lvlJc w:val="left"/>
+      <w:pPr>
+        <w:tabs>
+          <w:tab w:val="num" w:pos="720"/>
+        </w:tabs>
+        <w:ind w:left="720" w:hanging="360"/>
+      </w:pPr>
+      <w:rPr>
+        <w:rFonts w:ascii="Symbol" w:hAnsi="Symbol" w:hint="default"/>
+        <w:sz w:val="20"/>
+      </w:rPr>
+    </w:lvl>
+    <w:lvl w:ilvl="1" w:tentative="1">
+      <w:start w:val="1"/>
+      <w:numFmt w:val="bullet"/>
+      <w:lvlText w:val="o"/>
+      <w:lvlJc w:val="left"/>
+      <w:pPr>
+        <w:tabs>
+          <w:tab w:val="num" w:pos="1440"/>
+        </w:tabs>
+        <w:ind w:left="1440" w:hanging="360"/>
+      </w:pPr>
+      <w:rPr>
+        <w:rFonts w:ascii="Courier New" w:hAnsi="Courier New" w:hint="default"/>
+        <w:sz w:val="20"/>
+      </w:rPr>
+    </w:lvl>
+    <w:lvl w:ilvl="2" w:tentative="1">
+      <w:start w:val="1"/>
+      <w:numFmt w:val="bullet"/>
+      <w:lvlText w:val=""/>
+      <w:lvlJc w:val="left"/>
+      <w:pPr>
+        <w:tabs>
+          <w:tab w:val="num" w:pos="2160"/>
+        </w:tabs>
+        <w:ind w:left="2160" w:hanging="360"/>
+      </w:pPr>
+      <w:rPr>
+        <w:rFonts w:ascii="Wingdings" w:hAnsi="Wingdings" w:hint="default"/>
+        <w:sz w:val="20"/>
+      </w:rPr>
+    </w:lvl>
+    <w:lvl w:ilvl="3" w:tentative="1">
+      <w:start w:val="1"/>
+      <w:numFmt w:val="bullet"/>
+      <w:lvlText w:val=""/>
+      <w:lvlJc w:val="left"/>
+      <w:pPr>
+        <w:tabs>
+          <w:tab w:val="num" w:pos="2880"/>
+        </w:tabs>
+        <w:ind w:left="2880" w:hanging="360"/>
+      </w:pPr>
+      <w:rPr>
+        <w:rFonts w:ascii="Wingdings" w:hAnsi="Wingdings" w:hint="default"/>
+        <w:sz w:val="20"/>
+      </w:rPr>
+    </w:lvl>
+    <w:lvl w:ilvl="4" w:tentative="1">
+      <w:start w:val="1"/>
+      <w:numFmt w:val="bullet"/>
+      <w:lvlText w:val=""/>
+      <w:lvlJc w:val="left"/>
+      <w:pPr>
+        <w:tabs>
+          <w:tab w:val="num" w:pos="3600"/>
+        </w:tabs>
+        <w:ind w:left="3600" w:hanging="360"/>
+      </w:pPr>
+      <w:rPr>
+        <w:rFonts w:ascii="Wingdings" w:hAnsi="Wingdings" w:hint="default"/>
+        <w:sz w:val="20"/>
+      </w:rPr>
+    </w:lvl>
+    <w:lvl w:ilvl="5" w:tentative="1">
+      <w:start w:val="1"/>
+      <w:numFmt w:val="bullet"/>
+      <w:lvlText w:val=""/>
+      <w:lvlJc w:val="left"/>
+      <w:pPr>
+        <w:tabs>
+          <w:tab w:val="num" w:pos="4320"/>
+        </w:tabs>
+        <w:ind w:left="4320" w:hanging="360"/>
+      </w:pPr>
+      <w:rPr>
+        <w:rFonts w:ascii="Wingdings" w:hAnsi="Wingdings" w:hint="default"/>
+        <w:sz w:val="20"/>
+      </w:rPr>
+    </w:lvl>
+    <w:lvl w:ilvl="6" w:tentative="1">
+      <w:start w:val="1"/>
+      <w:numFmt w:val="bullet"/>
+      <w:lvlText w:val=""/>
+      <w:lvlJc w:val="left"/>
+      <w:pPr>
+        <w:tabs>
+          <w:tab w:val="num" w:pos="5040"/>
+        </w:tabs>
+        <w:ind w:left="5040" w:hanging="360"/>
+      </w:pPr>
+      <w:rPr>
+        <w:rFonts w:ascii="Wingdings" w:hAnsi="Wingdings" w:hint="default"/>
+        <w:sz w:val="20"/>
+      </w:rPr>
+    </w:lvl>
+    <w:lvl w:ilvl="7" w:tentative="1">
+      <w:start w:val="1"/>
+      <w:numFmt w:val="bullet"/>
+      <w:lvlText w:val=""/>
+      <w:lvlJc w:val="left"/>
+      <w:pPr>
+        <w:tabs>
+          <w:tab w:val="num" w:pos="5760"/>
+        </w:tabs>
+        <w:ind w:left="5760" w:hanging="360"/>
+      </w:pPr>
+      <w:rPr>
+        <w:rFonts w:ascii="Wingdings" w:hAnsi="Wingdings" w:hint="default"/>
+        <w:sz w:val="20"/>
+      </w:rPr>
+    </w:lvl>
+    <w:lvl w:ilvl="8" w:tentative="1">
+      <w:start w:val="1"/>
+      <w:numFmt w:val="bullet"/>
+      <w:lvlText w:val=""/>
+      <w:lvlJc w:val="left"/>
+      <w:pPr>
+        <w:tabs>
+          <w:tab w:val="num" w:pos="6480"/>
+        </w:tabs>
+        <w:ind w:left="6480" w:hanging="360"/>
+      </w:pPr>
+      <w:rPr>
+        <w:rFonts w:ascii="Wingdings" w:hAnsi="Wingdings" w:hint="default"/>
+        <w:sz w:val="20"/>
+      </w:rPr>
+    </w:lvl>
+  </w:abstractNum>
   <w:num w:numId="1" w16cid:durableId="1154300230">
+    <w:abstractNumId w:val="5"/>
+  </w:num>
+  <w:num w:numId="2" w16cid:durableId="1979845989">
+    <w:abstractNumId w:val="3"/>
+  </w:num>
+  <w:num w:numId="3" w16cid:durableId="2127381684">
+    <w:abstractNumId w:val="4"/>
+  </w:num>
+  <w:num w:numId="4" w16cid:durableId="1051419331">
+    <w:abstractNumId w:val="6"/>
+  </w:num>
+  <w:num w:numId="5" w16cid:durableId="71776480">
     <w:abstractNumId w:val="2"/>
   </w:num>
-  <w:num w:numId="2" w16cid:durableId="1979845989">
+  <w:num w:numId="6" w16cid:durableId="1341547967">
+    <w:abstractNumId w:val="1"/>
+  </w:num>
+  <w:num w:numId="7" w16cid:durableId="1300960693">
     <w:abstractNumId w:val="0"/>
-  </w:num>
-  <w:num w:numId="3" w16cid:durableId="2127381684">
-    <w:abstractNumId w:val="1"/>
   </w:num>
 </w:numbering>
 </file>
@@ -2231,7 +3346,6 @@
   <w:style w:type="character" w:default="1" w:styleId="Fontepargpadro">
     <w:name w:val="Default Paragraph Font"/>
     <w:uiPriority w:val="1"/>
-    <w:semiHidden/>
     <w:unhideWhenUsed/>
   </w:style>
   <w:style w:type="table" w:default="1" w:styleId="Tabelanormal">

</xml_diff>